<commit_message>
Updating zip file and adding links to word document
</commit_message>
<xml_diff>
--- a/Introduction to Data Modelling - CA.docx
+++ b/Introduction to Data Modelling - CA.docx
@@ -14,7 +14,7 @@
       <w:pPr>
         <w:pStyle w:val="Heading1"/>
       </w:pPr>
-      <w:bookmarkStart w:id="0" w:name="_Toc58493956"/>
+      <w:bookmarkStart w:id="0" w:name="_Toc58497821"/>
       <w:r>
         <w:t>Online chess game platform</w:t>
       </w:r>
@@ -98,7 +98,7 @@
           <w:r>
             <w:fldChar w:fldCharType="separate"/>
           </w:r>
-          <w:hyperlink w:anchor="_Toc58493956" w:history="1">
+          <w:hyperlink w:anchor="_Toc58497821" w:history="1">
             <w:r>
               <w:rPr>
                 <w:rStyle w:val="Hyperlink"/>
@@ -125,7 +125,7 @@
                 <w:noProof/>
                 <w:webHidden/>
               </w:rPr>
-              <w:instrText xml:space="preserve"> PAGEREF _Toc58493956 \h </w:instrText>
+              <w:instrText xml:space="preserve"> PAGEREF _Toc58497821 \h </w:instrText>
             </w:r>
             <w:r>
               <w:rPr>
@@ -166,7 +166,7 @@
               <w:noProof/>
             </w:rPr>
           </w:pPr>
-          <w:hyperlink w:anchor="_Toc58493957" w:history="1">
+          <w:hyperlink w:anchor="_Toc58497822" w:history="1">
             <w:r>
               <w:rPr>
                 <w:rStyle w:val="Hyperlink"/>
@@ -193,7 +193,7 @@
                 <w:noProof/>
                 <w:webHidden/>
               </w:rPr>
-              <w:instrText xml:space="preserve"> PAGEREF _Toc58493957 \h </w:instrText>
+              <w:instrText xml:space="preserve"> PAGEREF _Toc58497822 \h </w:instrText>
             </w:r>
             <w:r>
               <w:rPr>
@@ -234,7 +234,7 @@
               <w:noProof/>
             </w:rPr>
           </w:pPr>
-          <w:hyperlink w:anchor="_Toc58493958" w:history="1">
+          <w:hyperlink w:anchor="_Toc58497823" w:history="1">
             <w:r>
               <w:rPr>
                 <w:rStyle w:val="Hyperlink"/>
@@ -261,7 +261,7 @@
                 <w:noProof/>
                 <w:webHidden/>
               </w:rPr>
-              <w:instrText xml:space="preserve"> PAGEREF _Toc58493958 \h </w:instrText>
+              <w:instrText xml:space="preserve"> PAGEREF _Toc58497823 \h </w:instrText>
             </w:r>
             <w:r>
               <w:rPr>
@@ -302,7 +302,7 @@
               <w:noProof/>
             </w:rPr>
           </w:pPr>
-          <w:hyperlink w:anchor="_Toc58493959" w:history="1">
+          <w:hyperlink w:anchor="_Toc58497824" w:history="1">
             <w:r>
               <w:rPr>
                 <w:rStyle w:val="Hyperlink"/>
@@ -329,7 +329,7 @@
                 <w:noProof/>
                 <w:webHidden/>
               </w:rPr>
-              <w:instrText xml:space="preserve"> PAGEREF _Toc58493959 \h </w:instrText>
+              <w:instrText xml:space="preserve"> PAGEREF _Toc58497824 \h </w:instrText>
             </w:r>
             <w:r>
               <w:rPr>
@@ -370,27 +370,13 @@
               <w:noProof/>
             </w:rPr>
           </w:pPr>
-          <w:hyperlink w:anchor="_Toc58493960" w:history="1">
+          <w:hyperlink w:anchor="_Toc58497825" w:history="1">
             <w:r>
               <w:rPr>
                 <w:rStyle w:val="Hyperlink"/>
                 <w:noProof/>
               </w:rPr>
-              <w:t>MySQL W</w:t>
-            </w:r>
-            <w:r>
-              <w:rPr>
-                <w:rStyle w:val="Hyperlink"/>
-                <w:noProof/>
-              </w:rPr>
-              <w:t>o</w:t>
-            </w:r>
-            <w:r>
-              <w:rPr>
-                <w:rStyle w:val="Hyperlink"/>
-                <w:noProof/>
-              </w:rPr>
-              <w:t>rkbench</w:t>
+              <w:t>MySQL Workbench</w:t>
             </w:r>
             <w:r>
               <w:rPr>
@@ -411,7 +397,7 @@
                 <w:noProof/>
                 <w:webHidden/>
               </w:rPr>
-              <w:instrText xml:space="preserve"> PAGEREF _Toc58493960 \h </w:instrText>
+              <w:instrText xml:space="preserve"> PAGEREF _Toc58497825 \h </w:instrText>
             </w:r>
             <w:r>
               <w:rPr>
@@ -452,7 +438,7 @@
               <w:noProof/>
             </w:rPr>
           </w:pPr>
-          <w:hyperlink w:anchor="_Toc58493961" w:history="1">
+          <w:hyperlink w:anchor="_Toc58497826" w:history="1">
             <w:r>
               <w:rPr>
                 <w:rStyle w:val="Hyperlink"/>
@@ -479,7 +465,7 @@
                 <w:noProof/>
                 <w:webHidden/>
               </w:rPr>
-              <w:instrText xml:space="preserve"> PAGEREF _Toc58493961 \h </w:instrText>
+              <w:instrText xml:space="preserve"> PAGEREF _Toc58497826 \h </w:instrText>
             </w:r>
             <w:r>
               <w:rPr>
@@ -520,7 +506,7 @@
               <w:noProof/>
             </w:rPr>
           </w:pPr>
-          <w:hyperlink w:anchor="_Toc58493962" w:history="1">
+          <w:hyperlink w:anchor="_Toc58497827" w:history="1">
             <w:r>
               <w:rPr>
                 <w:rStyle w:val="Hyperlink"/>
@@ -547,7 +533,7 @@
                 <w:noProof/>
                 <w:webHidden/>
               </w:rPr>
-              <w:instrText xml:space="preserve"> PAGEREF _Toc58493962 \h </w:instrText>
+              <w:instrText xml:space="preserve"> PAGEREF _Toc58497827 \h </w:instrText>
             </w:r>
             <w:r>
               <w:rPr>
@@ -588,7 +574,7 @@
               <w:noProof/>
             </w:rPr>
           </w:pPr>
-          <w:hyperlink w:anchor="_Toc58493963" w:history="1">
+          <w:hyperlink w:anchor="_Toc58497828" w:history="1">
             <w:r>
               <w:rPr>
                 <w:rStyle w:val="Hyperlink"/>
@@ -615,7 +601,7 @@
                 <w:noProof/>
                 <w:webHidden/>
               </w:rPr>
-              <w:instrText xml:space="preserve"> PAGEREF _Toc58493963 \h </w:instrText>
+              <w:instrText xml:space="preserve"> PAGEREF _Toc58497828 \h </w:instrText>
             </w:r>
             <w:r>
               <w:rPr>
@@ -656,7 +642,7 @@
               <w:noProof/>
             </w:rPr>
           </w:pPr>
-          <w:hyperlink w:anchor="_Toc58493964" w:history="1">
+          <w:hyperlink w:anchor="_Toc58497829" w:history="1">
             <w:r>
               <w:rPr>
                 <w:rStyle w:val="Hyperlink"/>
@@ -683,7 +669,7 @@
                 <w:noProof/>
                 <w:webHidden/>
               </w:rPr>
-              <w:instrText xml:space="preserve"> PAGEREF _Toc58493964 \h </w:instrText>
+              <w:instrText xml:space="preserve"> PAGEREF _Toc58497829 \h </w:instrText>
             </w:r>
             <w:r>
               <w:rPr>
@@ -724,7 +710,7 @@
               <w:noProof/>
             </w:rPr>
           </w:pPr>
-          <w:hyperlink w:anchor="_Toc58493965" w:history="1">
+          <w:hyperlink w:anchor="_Toc58497830" w:history="1">
             <w:r>
               <w:rPr>
                 <w:rStyle w:val="Hyperlink"/>
@@ -751,7 +737,7 @@
                 <w:noProof/>
                 <w:webHidden/>
               </w:rPr>
-              <w:instrText xml:space="preserve"> PAGEREF _Toc58493965 \h </w:instrText>
+              <w:instrText xml:space="preserve"> PAGEREF _Toc58497830 \h </w:instrText>
             </w:r>
             <w:r>
               <w:rPr>
@@ -792,13 +778,13 @@
               <w:noProof/>
             </w:rPr>
           </w:pPr>
-          <w:hyperlink w:anchor="_Toc58493966" w:history="1">
+          <w:hyperlink w:anchor="_Toc58497831" w:history="1">
             <w:r>
               <w:rPr>
                 <w:rStyle w:val="Hyperlink"/>
                 <w:noProof/>
               </w:rPr>
-              <w:t>Player</w:t>
+              <w:t>Player (Click in table name to view the DDL related)</w:t>
             </w:r>
             <w:r>
               <w:rPr>
@@ -819,7 +805,7 @@
                 <w:noProof/>
                 <w:webHidden/>
               </w:rPr>
-              <w:instrText xml:space="preserve"> PAGEREF _Toc58493966 \h </w:instrText>
+              <w:instrText xml:space="preserve"> PAGEREF _Toc58497831 \h </w:instrText>
             </w:r>
             <w:r>
               <w:rPr>
@@ -839,7 +825,7 @@
                 <w:noProof/>
                 <w:webHidden/>
               </w:rPr>
-              <w:t>2</w:t>
+              <w:t>3</w:t>
             </w:r>
             <w:r>
               <w:rPr>
@@ -860,7 +846,7 @@
               <w:noProof/>
             </w:rPr>
           </w:pPr>
-          <w:hyperlink w:anchor="_Toc58493967" w:history="1">
+          <w:hyperlink w:anchor="_Toc58497832" w:history="1">
             <w:r>
               <w:rPr>
                 <w:rStyle w:val="Hyperlink"/>
@@ -887,7 +873,7 @@
                 <w:noProof/>
                 <w:webHidden/>
               </w:rPr>
-              <w:instrText xml:space="preserve"> PAGEREF _Toc58493967 \h </w:instrText>
+              <w:instrText xml:space="preserve"> PAGEREF _Toc58497832 \h </w:instrText>
             </w:r>
             <w:r>
               <w:rPr>
@@ -928,7 +914,7 @@
               <w:noProof/>
             </w:rPr>
           </w:pPr>
-          <w:hyperlink w:anchor="_Toc58493968" w:history="1">
+          <w:hyperlink w:anchor="_Toc58497833" w:history="1">
             <w:r>
               <w:rPr>
                 <w:rStyle w:val="Hyperlink"/>
@@ -955,7 +941,7 @@
                 <w:noProof/>
                 <w:webHidden/>
               </w:rPr>
-              <w:instrText xml:space="preserve"> PAGEREF _Toc58493968 \h </w:instrText>
+              <w:instrText xml:space="preserve"> PAGEREF _Toc58497833 \h </w:instrText>
             </w:r>
             <w:r>
               <w:rPr>
@@ -996,7 +982,7 @@
               <w:noProof/>
             </w:rPr>
           </w:pPr>
-          <w:hyperlink w:anchor="_Toc58493969" w:history="1">
+          <w:hyperlink w:anchor="_Toc58497834" w:history="1">
             <w:r>
               <w:rPr>
                 <w:rStyle w:val="Hyperlink"/>
@@ -1023,7 +1009,7 @@
                 <w:noProof/>
                 <w:webHidden/>
               </w:rPr>
-              <w:instrText xml:space="preserve"> PAGEREF _Toc58493969 \h </w:instrText>
+              <w:instrText xml:space="preserve"> PAGEREF _Toc58497834 \h </w:instrText>
             </w:r>
             <w:r>
               <w:rPr>
@@ -1064,7 +1050,7 @@
               <w:noProof/>
             </w:rPr>
           </w:pPr>
-          <w:hyperlink w:anchor="_Toc58493970" w:history="1">
+          <w:hyperlink w:anchor="_Toc58497835" w:history="1">
             <w:r>
               <w:rPr>
                 <w:rStyle w:val="Hyperlink"/>
@@ -1091,7 +1077,7 @@
                 <w:noProof/>
                 <w:webHidden/>
               </w:rPr>
-              <w:instrText xml:space="preserve"> PAGEREF _Toc58493970 \h </w:instrText>
+              <w:instrText xml:space="preserve"> PAGEREF _Toc58497835 \h </w:instrText>
             </w:r>
             <w:r>
               <w:rPr>
@@ -1132,7 +1118,7 @@
               <w:noProof/>
             </w:rPr>
           </w:pPr>
-          <w:hyperlink w:anchor="_Toc58493971" w:history="1">
+          <w:hyperlink w:anchor="_Toc58497836" w:history="1">
             <w:r>
               <w:rPr>
                 <w:rStyle w:val="Hyperlink"/>
@@ -1159,7 +1145,7 @@
                 <w:noProof/>
                 <w:webHidden/>
               </w:rPr>
-              <w:instrText xml:space="preserve"> PAGEREF _Toc58493971 \h </w:instrText>
+              <w:instrText xml:space="preserve"> PAGEREF _Toc58497836 \h </w:instrText>
             </w:r>
             <w:r>
               <w:rPr>
@@ -1200,7 +1186,7 @@
               <w:noProof/>
             </w:rPr>
           </w:pPr>
-          <w:hyperlink w:anchor="_Toc58493972" w:history="1">
+          <w:hyperlink w:anchor="_Toc58497837" w:history="1">
             <w:r>
               <w:rPr>
                 <w:rStyle w:val="Hyperlink"/>
@@ -1227,7 +1213,7 @@
                 <w:noProof/>
                 <w:webHidden/>
               </w:rPr>
-              <w:instrText xml:space="preserve"> PAGEREF _Toc58493972 \h </w:instrText>
+              <w:instrText xml:space="preserve"> PAGEREF _Toc58497837 \h </w:instrText>
             </w:r>
             <w:r>
               <w:rPr>
@@ -1247,7 +1233,7 @@
                 <w:noProof/>
                 <w:webHidden/>
               </w:rPr>
-              <w:t>3</w:t>
+              <w:t>4</w:t>
             </w:r>
             <w:r>
               <w:rPr>
@@ -1268,7 +1254,7 @@
               <w:noProof/>
             </w:rPr>
           </w:pPr>
-          <w:hyperlink w:anchor="_Toc58493973" w:history="1">
+          <w:hyperlink w:anchor="_Toc58497838" w:history="1">
             <w:r>
               <w:rPr>
                 <w:rStyle w:val="Hyperlink"/>
@@ -1295,7 +1281,7 @@
                 <w:noProof/>
                 <w:webHidden/>
               </w:rPr>
-              <w:instrText xml:space="preserve"> PAGEREF _Toc58493973 \h </w:instrText>
+              <w:instrText xml:space="preserve"> PAGEREF _Toc58497838 \h </w:instrText>
             </w:r>
             <w:r>
               <w:rPr>
@@ -1336,7 +1322,7 @@
               <w:noProof/>
             </w:rPr>
           </w:pPr>
-          <w:hyperlink w:anchor="_Toc58493974" w:history="1">
+          <w:hyperlink w:anchor="_Toc58497839" w:history="1">
             <w:r>
               <w:rPr>
                 <w:rStyle w:val="Hyperlink"/>
@@ -1363,7 +1349,7 @@
                 <w:noProof/>
                 <w:webHidden/>
               </w:rPr>
-              <w:instrText xml:space="preserve"> PAGEREF _Toc58493974 \h </w:instrText>
+              <w:instrText xml:space="preserve"> PAGEREF _Toc58497839 \h </w:instrText>
             </w:r>
             <w:r>
               <w:rPr>
@@ -1404,7 +1390,7 @@
               <w:noProof/>
             </w:rPr>
           </w:pPr>
-          <w:hyperlink w:anchor="_Toc58493975" w:history="1">
+          <w:hyperlink w:anchor="_Toc58497840" w:history="1">
             <w:r>
               <w:rPr>
                 <w:rStyle w:val="Hyperlink"/>
@@ -1431,7 +1417,7 @@
                 <w:noProof/>
                 <w:webHidden/>
               </w:rPr>
-              <w:instrText xml:space="preserve"> PAGEREF _Toc58493975 \h </w:instrText>
+              <w:instrText xml:space="preserve"> PAGEREF _Toc58497840 \h </w:instrText>
             </w:r>
             <w:r>
               <w:rPr>
@@ -1472,7 +1458,7 @@
               <w:noProof/>
             </w:rPr>
           </w:pPr>
-          <w:hyperlink w:anchor="_Toc58493976" w:history="1">
+          <w:hyperlink w:anchor="_Toc58497841" w:history="1">
             <w:r>
               <w:rPr>
                 <w:rStyle w:val="Hyperlink"/>
@@ -1499,7 +1485,7 @@
                 <w:noProof/>
                 <w:webHidden/>
               </w:rPr>
-              <w:instrText xml:space="preserve"> PAGEREF _Toc58493976 \h </w:instrText>
+              <w:instrText xml:space="preserve"> PAGEREF _Toc58497841 \h </w:instrText>
             </w:r>
             <w:r>
               <w:rPr>
@@ -1540,7 +1526,7 @@
               <w:noProof/>
             </w:rPr>
           </w:pPr>
-          <w:hyperlink w:anchor="_Toc58493977" w:history="1">
+          <w:hyperlink w:anchor="_Toc58497842" w:history="1">
             <w:r>
               <w:rPr>
                 <w:rStyle w:val="Hyperlink"/>
@@ -1567,7 +1553,7 @@
                 <w:noProof/>
                 <w:webHidden/>
               </w:rPr>
-              <w:instrText xml:space="preserve"> PAGEREF _Toc58493977 \h </w:instrText>
+              <w:instrText xml:space="preserve"> PAGEREF _Toc58497842 \h </w:instrText>
             </w:r>
             <w:r>
               <w:rPr>
@@ -1587,7 +1573,7 @@
                 <w:noProof/>
                 <w:webHidden/>
               </w:rPr>
-              <w:t>4</w:t>
+              <w:t>5</w:t>
             </w:r>
             <w:r>
               <w:rPr>
@@ -1608,12 +1594,148 @@
               <w:noProof/>
             </w:rPr>
           </w:pPr>
-          <w:hyperlink w:anchor="_Toc58493978" w:history="1">
+          <w:hyperlink w:anchor="_Toc58497843" w:history="1">
             <w:r>
               <w:rPr>
                 <w:rStyle w:val="Hyperlink"/>
                 <w:noProof/>
               </w:rPr>
+              <w:t>Population of tables</w:t>
+            </w:r>
+            <w:r>
+              <w:rPr>
+                <w:noProof/>
+                <w:webHidden/>
+              </w:rPr>
+              <w:tab/>
+            </w:r>
+            <w:r>
+              <w:rPr>
+                <w:noProof/>
+                <w:webHidden/>
+              </w:rPr>
+              <w:fldChar w:fldCharType="begin"/>
+            </w:r>
+            <w:r>
+              <w:rPr>
+                <w:noProof/>
+                <w:webHidden/>
+              </w:rPr>
+              <w:instrText xml:space="preserve"> PAGEREF _Toc58497843 \h </w:instrText>
+            </w:r>
+            <w:r>
+              <w:rPr>
+                <w:noProof/>
+                <w:webHidden/>
+              </w:rPr>
+            </w:r>
+            <w:r>
+              <w:rPr>
+                <w:noProof/>
+                <w:webHidden/>
+              </w:rPr>
+              <w:fldChar w:fldCharType="separate"/>
+            </w:r>
+            <w:r>
+              <w:rPr>
+                <w:noProof/>
+                <w:webHidden/>
+              </w:rPr>
+              <w:t>5</w:t>
+            </w:r>
+            <w:r>
+              <w:rPr>
+                <w:noProof/>
+                <w:webHidden/>
+              </w:rPr>
+              <w:fldChar w:fldCharType="end"/>
+            </w:r>
+          </w:hyperlink>
+        </w:p>
+        <w:p>
+          <w:pPr>
+            <w:pStyle w:val="TOC1"/>
+            <w:tabs>
+              <w:tab w:val="right" w:leader="dot" w:pos="9016"/>
+            </w:tabs>
+            <w:rPr>
+              <w:noProof/>
+            </w:rPr>
+          </w:pPr>
+          <w:hyperlink w:anchor="_Toc58497844" w:history="1">
+            <w:r>
+              <w:rPr>
+                <w:rStyle w:val="Hyperlink"/>
+                <w:noProof/>
+              </w:rPr>
+              <w:t>Queries</w:t>
+            </w:r>
+            <w:r>
+              <w:rPr>
+                <w:noProof/>
+                <w:webHidden/>
+              </w:rPr>
+              <w:tab/>
+            </w:r>
+            <w:r>
+              <w:rPr>
+                <w:noProof/>
+                <w:webHidden/>
+              </w:rPr>
+              <w:fldChar w:fldCharType="begin"/>
+            </w:r>
+            <w:r>
+              <w:rPr>
+                <w:noProof/>
+                <w:webHidden/>
+              </w:rPr>
+              <w:instrText xml:space="preserve"> PAGEREF _Toc58497844 \h </w:instrText>
+            </w:r>
+            <w:r>
+              <w:rPr>
+                <w:noProof/>
+                <w:webHidden/>
+              </w:rPr>
+            </w:r>
+            <w:r>
+              <w:rPr>
+                <w:noProof/>
+                <w:webHidden/>
+              </w:rPr>
+              <w:fldChar w:fldCharType="separate"/>
+            </w:r>
+            <w:r>
+              <w:rPr>
+                <w:noProof/>
+                <w:webHidden/>
+              </w:rPr>
+              <w:t>5</w:t>
+            </w:r>
+            <w:r>
+              <w:rPr>
+                <w:noProof/>
+                <w:webHidden/>
+              </w:rPr>
+              <w:fldChar w:fldCharType="end"/>
+            </w:r>
+          </w:hyperlink>
+        </w:p>
+        <w:p>
+          <w:pPr>
+            <w:pStyle w:val="TOC1"/>
+            <w:tabs>
+              <w:tab w:val="right" w:leader="dot" w:pos="9016"/>
+            </w:tabs>
+            <w:rPr>
+              <w:noProof/>
+            </w:rPr>
+          </w:pPr>
+          <w:hyperlink w:anchor="_Toc58497845" w:history="1">
+            <w:r>
+              <w:rPr>
+                <w:rStyle w:val="Hyperlink"/>
+                <w:noProof/>
+              </w:rPr>
               <w:t>Extra</w:t>
             </w:r>
             <w:r>
@@ -1635,7 +1757,7 @@
                 <w:noProof/>
                 <w:webHidden/>
               </w:rPr>
-              <w:instrText xml:space="preserve"> PAGEREF _Toc58493978 \h </w:instrText>
+              <w:instrText xml:space="preserve"> PAGEREF _Toc58497845 \h </w:instrText>
             </w:r>
             <w:r>
               <w:rPr>
@@ -1655,7 +1777,7 @@
                 <w:noProof/>
                 <w:webHidden/>
               </w:rPr>
-              <w:t>4</w:t>
+              <w:t>5</w:t>
             </w:r>
             <w:r>
               <w:rPr>
@@ -1676,7 +1798,7 @@
               <w:noProof/>
             </w:rPr>
           </w:pPr>
-          <w:hyperlink w:anchor="_Toc58493979" w:history="1">
+          <w:hyperlink w:anchor="_Toc58497846" w:history="1">
             <w:r>
               <w:rPr>
                 <w:rStyle w:val="Hyperlink"/>
@@ -1703,7 +1825,7 @@
                 <w:noProof/>
                 <w:webHidden/>
               </w:rPr>
-              <w:instrText xml:space="preserve"> PAGEREF _Toc58493979 \h </w:instrText>
+              <w:instrText xml:space="preserve"> PAGEREF _Toc58497846 \h </w:instrText>
             </w:r>
             <w:r>
               <w:rPr>
@@ -1723,7 +1845,7 @@
                 <w:noProof/>
                 <w:webHidden/>
               </w:rPr>
-              <w:t>4</w:t>
+              <w:t>5</w:t>
             </w:r>
             <w:r>
               <w:rPr>
@@ -1744,7 +1866,7 @@
               <w:noProof/>
             </w:rPr>
           </w:pPr>
-          <w:hyperlink w:anchor="_Toc58493980" w:history="1">
+          <w:hyperlink w:anchor="_Toc58497847" w:history="1">
             <w:r>
               <w:rPr>
                 <w:rStyle w:val="Hyperlink"/>
@@ -1771,7 +1893,7 @@
                 <w:noProof/>
                 <w:webHidden/>
               </w:rPr>
-              <w:instrText xml:space="preserve"> PAGEREF _Toc58493980 \h </w:instrText>
+              <w:instrText xml:space="preserve"> PAGEREF _Toc58497847 \h </w:instrText>
             </w:r>
             <w:r>
               <w:rPr>
@@ -1812,7 +1934,7 @@
               <w:noProof/>
             </w:rPr>
           </w:pPr>
-          <w:hyperlink w:anchor="_Toc58493981" w:history="1">
+          <w:hyperlink w:anchor="_Toc58497848" w:history="1">
             <w:r>
               <w:rPr>
                 <w:rStyle w:val="Hyperlink"/>
@@ -1839,7 +1961,7 @@
                 <w:noProof/>
                 <w:webHidden/>
               </w:rPr>
-              <w:instrText xml:space="preserve"> PAGEREF _Toc58493981 \h </w:instrText>
+              <w:instrText xml:space="preserve"> PAGEREF _Toc58497848 \h </w:instrText>
             </w:r>
             <w:r>
               <w:rPr>
@@ -1880,7 +2002,7 @@
               <w:noProof/>
             </w:rPr>
           </w:pPr>
-          <w:hyperlink w:anchor="_Toc58493982" w:history="1">
+          <w:hyperlink w:anchor="_Toc58497849" w:history="1">
             <w:r>
               <w:rPr>
                 <w:rStyle w:val="Hyperlink"/>
@@ -1907,7 +2029,7 @@
                 <w:noProof/>
                 <w:webHidden/>
               </w:rPr>
-              <w:instrText xml:space="preserve"> PAGEREF _Toc58493982 \h </w:instrText>
+              <w:instrText xml:space="preserve"> PAGEREF _Toc58497849 \h </w:instrText>
             </w:r>
             <w:r>
               <w:rPr>
@@ -1927,7 +2049,7 @@
                 <w:noProof/>
                 <w:webHidden/>
               </w:rPr>
-              <w:t>5</w:t>
+              <w:t>6</w:t>
             </w:r>
             <w:r>
               <w:rPr>
@@ -1948,7 +2070,7 @@
               <w:noProof/>
             </w:rPr>
           </w:pPr>
-          <w:hyperlink w:anchor="_Toc58493983" w:history="1">
+          <w:hyperlink w:anchor="_Toc58497850" w:history="1">
             <w:r>
               <w:rPr>
                 <w:rStyle w:val="Hyperlink"/>
@@ -1975,7 +2097,7 @@
                 <w:noProof/>
                 <w:webHidden/>
               </w:rPr>
-              <w:instrText xml:space="preserve"> PAGEREF _Toc58493983 \h </w:instrText>
+              <w:instrText xml:space="preserve"> PAGEREF _Toc58497850 \h </w:instrText>
             </w:r>
             <w:r>
               <w:rPr>
@@ -1995,7 +2117,7 @@
                 <w:noProof/>
                 <w:webHidden/>
               </w:rPr>
-              <w:t>5</w:t>
+              <w:t>6</w:t>
             </w:r>
             <w:r>
               <w:rPr>
@@ -2021,6 +2143,11 @@
     <w:p>
       <w:pPr>
         <w:pStyle w:val="Heading1"/>
+      </w:pPr>
+    </w:p>
+    <w:p>
+      <w:pPr>
+        <w:pStyle w:val="Heading1"/>
         <w:rPr>
           <w:rFonts w:asciiTheme="minorHAnsi" w:eastAsiaTheme="minorEastAsia" w:hAnsiTheme="minorHAnsi" w:cstheme="minorBidi"/>
           <w:color w:val="auto"/>
@@ -2028,9 +2155,8 @@
           <w:szCs w:val="22"/>
         </w:rPr>
       </w:pPr>
-      <w:bookmarkStart w:id="1" w:name="_Toc58493957"/>
+      <w:bookmarkStart w:id="1" w:name="_Toc58497822"/>
       <w:r>
-        <w:lastRenderedPageBreak/>
         <w:t>Area of interest chosen</w:t>
       </w:r>
       <w:bookmarkEnd w:id="1"/>
@@ -2039,7 +2165,7 @@
       <w:pPr>
         <w:pStyle w:val="Heading2"/>
       </w:pPr>
-      <w:bookmarkStart w:id="2" w:name="_Toc58493958"/>
+      <w:bookmarkStart w:id="2" w:name="_Toc58497823"/>
       <w:r>
         <w:t>Online chess game platform</w:t>
       </w:r>
@@ -2104,7 +2230,7 @@
       <w:pPr>
         <w:pStyle w:val="Heading1"/>
       </w:pPr>
-      <w:bookmarkStart w:id="3" w:name="_Toc58493959"/>
+      <w:bookmarkStart w:id="3" w:name="_Toc58497824"/>
       <w:r>
         <w:t>Technologies used</w:t>
       </w:r>
@@ -2114,7 +2240,7 @@
       <w:pPr>
         <w:pStyle w:val="Heading2"/>
       </w:pPr>
-      <w:bookmarkStart w:id="4" w:name="_Toc58493960"/>
+      <w:bookmarkStart w:id="4" w:name="_Toc58497825"/>
       <w:r>
         <w:t>MySQL Workbench</w:t>
       </w:r>
@@ -2144,7 +2270,7 @@
       <w:pPr>
         <w:pStyle w:val="Heading2"/>
       </w:pPr>
-      <w:bookmarkStart w:id="5" w:name="_Toc58493961"/>
+      <w:bookmarkStart w:id="5" w:name="_Toc58497826"/>
       <w:r>
         <w:t>Notepad++</w:t>
       </w:r>
@@ -2171,7 +2297,7 @@
       <w:pPr>
         <w:pStyle w:val="Heading2"/>
       </w:pPr>
-      <w:bookmarkStart w:id="6" w:name="_Toc58493962"/>
+      <w:bookmarkStart w:id="6" w:name="_Toc58497827"/>
       <w:r>
         <w:t>Draw.io</w:t>
       </w:r>
@@ -2186,7 +2312,7 @@
       <w:pPr>
         <w:pStyle w:val="Heading2"/>
       </w:pPr>
-      <w:bookmarkStart w:id="7" w:name="_Toc58493963"/>
+      <w:bookmarkStart w:id="7" w:name="_Toc58497828"/>
       <w:r>
         <w:t>C</w:t>
       </w:r>
@@ -2212,7 +2338,15 @@
         <w:t>Insert</w:t>
       </w:r>
       <w:r>
-        <w:t xml:space="preserve"> statements in order to populate the table Move. This is an extra functionality that I wanted to implement, which is described in Extra section.</w:t>
+        <w:t xml:space="preserve"> statements </w:t>
+      </w:r>
+      <w:proofErr w:type="gramStart"/>
+      <w:r>
+        <w:t>in order to</w:t>
+      </w:r>
+      <w:proofErr w:type="gramEnd"/>
+      <w:r>
+        <w:t xml:space="preserve"> populate the table Move. This is an extra functionality that I wanted to implement, which is described in Extra section.</w:t>
       </w:r>
       <w:r>
         <w:t xml:space="preserve"> </w:t>
@@ -2222,7 +2356,7 @@
       <w:pPr>
         <w:pStyle w:val="Heading1"/>
       </w:pPr>
-      <w:bookmarkStart w:id="8" w:name="_Toc58493964"/>
+      <w:bookmarkStart w:id="8" w:name="_Toc58497829"/>
       <w:r>
         <w:t>Assumptions</w:t>
       </w:r>
@@ -2286,19 +2420,95 @@
       <w:pPr>
         <w:pStyle w:val="Heading1"/>
       </w:pPr>
-      <w:bookmarkStart w:id="9" w:name="_Toc58493965"/>
+      <w:bookmarkStart w:id="9" w:name="_Toc58497830"/>
       <w:r>
         <w:t>Tables</w:t>
       </w:r>
       <w:bookmarkEnd w:id="9"/>
     </w:p>
     <w:p>
+      <w:r>
+        <w:t xml:space="preserve">Please find </w:t>
+      </w:r>
+      <w:r>
+        <w:t>creation o</w:t>
+      </w:r>
+      <w:r>
+        <w:t xml:space="preserve">f tables on section </w:t>
+      </w:r>
+      <w:r>
+        <w:t>1</w:t>
+      </w:r>
+      <w:r>
+        <w:t xml:space="preserve"> of SQL script under section name “</w:t>
+      </w:r>
+      <w:r>
+        <w:t>1. Database creation</w:t>
+      </w:r>
+      <w:r>
+        <w:t>”. Please copy the section name and search it on file “</w:t>
+      </w:r>
+      <w:r>
+        <w:t>SQLScript-DbCreation-dataPopulation-Queries.sql</w:t>
+      </w:r>
+      <w:r>
+        <w:t xml:space="preserve">” or browse it from Github: </w:t>
+      </w:r>
+      <w:hyperlink r:id="rId6" w:anchor="L2" w:history="1">
+        <w:r>
+          <w:rPr>
+            <w:rStyle w:val="Hyperlink"/>
+          </w:rPr>
+          <w:t>Database and tables creati</w:t>
+        </w:r>
+        <w:r>
+          <w:rPr>
+            <w:rStyle w:val="Hyperlink"/>
+          </w:rPr>
+          <w:t>o</w:t>
+        </w:r>
+        <w:r>
+          <w:rPr>
+            <w:rStyle w:val="Hyperlink"/>
+          </w:rPr>
+          <w:t>n</w:t>
+        </w:r>
+      </w:hyperlink>
+    </w:p>
+    <w:p/>
+    <w:p>
       <w:pPr>
         <w:pStyle w:val="Heading2"/>
       </w:pPr>
-      <w:bookmarkStart w:id="10" w:name="_Toc58493966"/>
+      <w:hyperlink r:id="rId7" w:anchor="L22" w:history="1">
+        <w:bookmarkStart w:id="10" w:name="_Toc58497831"/>
+        <w:r>
+          <w:rPr>
+            <w:rStyle w:val="Hyperlink"/>
+          </w:rPr>
+          <w:t>Pla</w:t>
+        </w:r>
+        <w:r>
+          <w:rPr>
+            <w:rStyle w:val="Hyperlink"/>
+          </w:rPr>
+          <w:t>y</w:t>
+        </w:r>
+        <w:r>
+          <w:rPr>
+            <w:rStyle w:val="Hyperlink"/>
+          </w:rPr>
+          <w:t>e</w:t>
+        </w:r>
+        <w:r>
+          <w:rPr>
+            <w:rStyle w:val="Hyperlink"/>
+          </w:rPr>
+          <w:t>r</w:t>
+        </w:r>
+      </w:hyperlink>
       <w:r>
-        <w:t>Player</w:t>
+        <w:t xml:space="preserve"> (Click in table name to view the DDL related)</w:t>
       </w:r>
       <w:bookmarkEnd w:id="10"/>
     </w:p>
@@ -2642,6 +2852,7 @@
                 <w:szCs w:val="16"/>
               </w:rPr>
             </w:pPr>
+            <w:proofErr w:type="spellStart"/>
             <w:r>
               <w:rPr>
                 <w:rFonts w:asciiTheme="majorHAnsi" w:eastAsia="Times New Roman" w:hAnsiTheme="majorHAnsi" w:cstheme="majorHAnsi"/>
@@ -2651,6 +2862,7 @@
               </w:rPr>
               <w:t>firstName</w:t>
             </w:r>
+            <w:proofErr w:type="spellEnd"/>
           </w:p>
         </w:tc>
         <w:tc>
@@ -2779,6 +2991,7 @@
                 <w:szCs w:val="16"/>
               </w:rPr>
             </w:pPr>
+            <w:proofErr w:type="spellStart"/>
             <w:r>
               <w:rPr>
                 <w:rFonts w:asciiTheme="majorHAnsi" w:eastAsia="Times New Roman" w:hAnsiTheme="majorHAnsi" w:cstheme="majorHAnsi"/>
@@ -2788,6 +3001,7 @@
               </w:rPr>
               <w:t>lastName</w:t>
             </w:r>
+            <w:proofErr w:type="spellEnd"/>
           </w:p>
         </w:tc>
         <w:tc>
@@ -3053,6 +3267,7 @@
                 <w:szCs w:val="16"/>
               </w:rPr>
             </w:pPr>
+            <w:proofErr w:type="spellStart"/>
             <w:r>
               <w:rPr>
                 <w:rFonts w:asciiTheme="majorHAnsi" w:eastAsia="Times New Roman" w:hAnsiTheme="majorHAnsi" w:cstheme="majorHAnsi"/>
@@ -3062,6 +3277,7 @@
               </w:rPr>
               <w:t>elo</w:t>
             </w:r>
+            <w:proofErr w:type="spellEnd"/>
           </w:p>
         </w:tc>
         <w:tc>
@@ -3194,6 +3410,7 @@
                 <w:szCs w:val="16"/>
               </w:rPr>
             </w:pPr>
+            <w:proofErr w:type="spellStart"/>
             <w:r>
               <w:rPr>
                 <w:rFonts w:asciiTheme="majorHAnsi" w:eastAsia="Times New Roman" w:hAnsiTheme="majorHAnsi" w:cstheme="majorHAnsi"/>
@@ -3203,6 +3420,7 @@
               </w:rPr>
               <w:t>countryId</w:t>
             </w:r>
+            <w:proofErr w:type="spellEnd"/>
           </w:p>
         </w:tc>
         <w:tc>
@@ -3379,6 +3597,7 @@
                 <w:szCs w:val="16"/>
               </w:rPr>
             </w:pPr>
+            <w:proofErr w:type="spellStart"/>
             <w:r>
               <w:rPr>
                 <w:rFonts w:asciiTheme="majorHAnsi" w:eastAsia="Times New Roman" w:hAnsiTheme="majorHAnsi" w:cstheme="majorHAnsi"/>
@@ -3386,7 +3605,17 @@
                 <w:sz w:val="16"/>
                 <w:szCs w:val="16"/>
               </w:rPr>
-              <w:t>tinyint(1)</w:t>
+              <w:t>tinyint</w:t>
+            </w:r>
+            <w:proofErr w:type="spellEnd"/>
+            <w:r>
+              <w:rPr>
+                <w:rFonts w:asciiTheme="majorHAnsi" w:eastAsia="Times New Roman" w:hAnsiTheme="majorHAnsi" w:cstheme="majorHAnsi"/>
+                <w:color w:val="000000"/>
+                <w:sz w:val="16"/>
+                <w:szCs w:val="16"/>
+              </w:rPr>
+              <w:t>(1)</w:t>
             </w:r>
           </w:p>
         </w:tc>
@@ -3475,11 +3704,40 @@
       <w:pPr>
         <w:pStyle w:val="Heading2"/>
       </w:pPr>
-      <w:bookmarkStart w:id="11" w:name="_Toc58493967"/>
-      <w:r>
-        <w:t>Membership</w:t>
-      </w:r>
-      <w:bookmarkEnd w:id="11"/>
+      <w:hyperlink r:id="rId8" w:anchor="L47" w:history="1">
+        <w:bookmarkStart w:id="11" w:name="_Toc58497832"/>
+        <w:r>
+          <w:rPr>
+            <w:rStyle w:val="Hyperlink"/>
+          </w:rPr>
+          <w:t>Memb</w:t>
+        </w:r>
+        <w:r>
+          <w:rPr>
+            <w:rStyle w:val="Hyperlink"/>
+          </w:rPr>
+          <w:t>e</w:t>
+        </w:r>
+        <w:r>
+          <w:rPr>
+            <w:rStyle w:val="Hyperlink"/>
+          </w:rPr>
+          <w:t>r</w:t>
+        </w:r>
+        <w:r>
+          <w:rPr>
+            <w:rStyle w:val="Hyperlink"/>
+          </w:rPr>
+          <w:t>s</w:t>
+        </w:r>
+        <w:r>
+          <w:rPr>
+            <w:rStyle w:val="Hyperlink"/>
+          </w:rPr>
+          <w:t>hip</w:t>
+        </w:r>
+        <w:bookmarkEnd w:id="11"/>
+      </w:hyperlink>
     </w:p>
     <w:tbl>
       <w:tblPr>
@@ -3816,6 +4074,7 @@
                 <w:szCs w:val="16"/>
               </w:rPr>
             </w:pPr>
+            <w:proofErr w:type="spellStart"/>
             <w:r>
               <w:rPr>
                 <w:rFonts w:asciiTheme="majorHAnsi" w:hAnsiTheme="majorHAnsi" w:cstheme="majorHAnsi"/>
@@ -3824,6 +4083,7 @@
               </w:rPr>
               <w:t>playerId</w:t>
             </w:r>
+            <w:proofErr w:type="spellEnd"/>
           </w:p>
         </w:tc>
         <w:tc>
@@ -3968,6 +4228,7 @@
                 <w:szCs w:val="16"/>
               </w:rPr>
             </w:pPr>
+            <w:proofErr w:type="spellStart"/>
             <w:r>
               <w:rPr>
                 <w:rFonts w:asciiTheme="majorHAnsi" w:hAnsiTheme="majorHAnsi" w:cstheme="majorHAnsi"/>
@@ -3976,6 +4237,7 @@
               </w:rPr>
               <w:t>membershipTypeId</w:t>
             </w:r>
+            <w:proofErr w:type="spellEnd"/>
           </w:p>
         </w:tc>
         <w:tc>
@@ -4076,13 +4338,23 @@
                 <w:szCs w:val="16"/>
               </w:rPr>
             </w:pPr>
-            <w:r>
-              <w:rPr>
-                <w:rFonts w:asciiTheme="majorHAnsi" w:hAnsiTheme="majorHAnsi" w:cstheme="majorHAnsi"/>
-                <w:sz w:val="16"/>
-                <w:szCs w:val="16"/>
-              </w:rPr>
-              <w:t>MembershipType(id)</w:t>
+            <w:proofErr w:type="spellStart"/>
+            <w:r>
+              <w:rPr>
+                <w:rFonts w:asciiTheme="majorHAnsi" w:hAnsiTheme="majorHAnsi" w:cstheme="majorHAnsi"/>
+                <w:sz w:val="16"/>
+                <w:szCs w:val="16"/>
+              </w:rPr>
+              <w:t>MembershipType</w:t>
+            </w:r>
+            <w:proofErr w:type="spellEnd"/>
+            <w:r>
+              <w:rPr>
+                <w:rFonts w:asciiTheme="majorHAnsi" w:hAnsiTheme="majorHAnsi" w:cstheme="majorHAnsi"/>
+                <w:sz w:val="16"/>
+                <w:szCs w:val="16"/>
+              </w:rPr>
+              <w:t>(id)</w:t>
             </w:r>
           </w:p>
         </w:tc>
@@ -4120,6 +4392,7 @@
                 <w:szCs w:val="16"/>
               </w:rPr>
             </w:pPr>
+            <w:proofErr w:type="spellStart"/>
             <w:r>
               <w:rPr>
                 <w:rFonts w:asciiTheme="majorHAnsi" w:hAnsiTheme="majorHAnsi" w:cstheme="majorHAnsi"/>
@@ -4128,6 +4401,7 @@
               </w:rPr>
               <w:t>startDate</w:t>
             </w:r>
+            <w:proofErr w:type="spellEnd"/>
           </w:p>
         </w:tc>
         <w:tc>
@@ -4256,6 +4530,7 @@
                 <w:szCs w:val="16"/>
               </w:rPr>
             </w:pPr>
+            <w:proofErr w:type="spellStart"/>
             <w:r>
               <w:rPr>
                 <w:rFonts w:asciiTheme="majorHAnsi" w:hAnsiTheme="majorHAnsi" w:cstheme="majorHAnsi"/>
@@ -4264,6 +4539,7 @@
               </w:rPr>
               <w:t>expirationDate</w:t>
             </w:r>
+            <w:proofErr w:type="spellEnd"/>
           </w:p>
         </w:tc>
         <w:tc>
@@ -4415,13 +4691,23 @@
                 <w:szCs w:val="16"/>
               </w:rPr>
             </w:pPr>
-            <w:r>
-              <w:rPr>
-                <w:rFonts w:asciiTheme="majorHAnsi" w:hAnsiTheme="majorHAnsi" w:cstheme="majorHAnsi"/>
-                <w:sz w:val="16"/>
-                <w:szCs w:val="16"/>
-              </w:rPr>
-              <w:t>tinyint(1)</w:t>
+            <w:proofErr w:type="spellStart"/>
+            <w:r>
+              <w:rPr>
+                <w:rFonts w:asciiTheme="majorHAnsi" w:hAnsiTheme="majorHAnsi" w:cstheme="majorHAnsi"/>
+                <w:sz w:val="16"/>
+                <w:szCs w:val="16"/>
+              </w:rPr>
+              <w:t>tinyint</w:t>
+            </w:r>
+            <w:proofErr w:type="spellEnd"/>
+            <w:r>
+              <w:rPr>
+                <w:rFonts w:asciiTheme="majorHAnsi" w:hAnsiTheme="majorHAnsi" w:cstheme="majorHAnsi"/>
+                <w:sz w:val="16"/>
+                <w:szCs w:val="16"/>
+              </w:rPr>
+              <w:t>(1)</w:t>
             </w:r>
           </w:p>
         </w:tc>
@@ -4509,11 +4795,48 @@
       <w:pPr>
         <w:pStyle w:val="Heading2"/>
       </w:pPr>
-      <w:bookmarkStart w:id="12" w:name="_Toc58493968"/>
-      <w:r>
-        <w:t>MembershipType</w:t>
-      </w:r>
-      <w:bookmarkEnd w:id="12"/>
+      <w:hyperlink r:id="rId9" w:anchor="L37" w:history="1">
+        <w:bookmarkStart w:id="12" w:name="_Toc58497833"/>
+        <w:proofErr w:type="spellStart"/>
+        <w:r>
+          <w:rPr>
+            <w:rStyle w:val="Hyperlink"/>
+          </w:rPr>
+          <w:t>Membersh</w:t>
+        </w:r>
+        <w:r>
+          <w:rPr>
+            <w:rStyle w:val="Hyperlink"/>
+          </w:rPr>
+          <w:t>i</w:t>
+        </w:r>
+        <w:r>
+          <w:rPr>
+            <w:rStyle w:val="Hyperlink"/>
+          </w:rPr>
+          <w:t>p</w:t>
+        </w:r>
+        <w:r>
+          <w:rPr>
+            <w:rStyle w:val="Hyperlink"/>
+          </w:rPr>
+          <w:t>T</w:t>
+        </w:r>
+        <w:r>
+          <w:rPr>
+            <w:rStyle w:val="Hyperlink"/>
+          </w:rPr>
+          <w:t>y</w:t>
+        </w:r>
+        <w:r>
+          <w:rPr>
+            <w:rStyle w:val="Hyperlink"/>
+          </w:rPr>
+          <w:t>pe</w:t>
+        </w:r>
+        <w:bookmarkEnd w:id="12"/>
+        <w:proofErr w:type="spellEnd"/>
+      </w:hyperlink>
     </w:p>
     <w:tbl>
       <w:tblPr>
@@ -5247,14 +5570,30 @@
       <w:pPr>
         <w:pStyle w:val="Heading2"/>
       </w:pPr>
-      <w:bookmarkStart w:id="13" w:name="_Toc58493969"/>
-      <w:r>
-        <w:t>Player</w:t>
-      </w:r>
-      <w:r>
-        <w:t>Role</w:t>
-      </w:r>
-      <w:bookmarkEnd w:id="13"/>
+      <w:hyperlink r:id="rId10" w:anchor="L93" w:history="1">
+        <w:bookmarkStart w:id="13" w:name="_Toc58497834"/>
+        <w:proofErr w:type="spellStart"/>
+        <w:r>
+          <w:rPr>
+            <w:rStyle w:val="Hyperlink"/>
+          </w:rPr>
+          <w:t>Player</w:t>
+        </w:r>
+        <w:r>
+          <w:rPr>
+            <w:rStyle w:val="Hyperlink"/>
+          </w:rPr>
+          <w:t>R</w:t>
+        </w:r>
+        <w:r>
+          <w:rPr>
+            <w:rStyle w:val="Hyperlink"/>
+          </w:rPr>
+          <w:t>ole</w:t>
+        </w:r>
+        <w:bookmarkEnd w:id="13"/>
+        <w:proofErr w:type="spellEnd"/>
+      </w:hyperlink>
     </w:p>
     <w:tbl>
       <w:tblPr>
@@ -5447,6 +5786,7 @@
                 <w:szCs w:val="16"/>
               </w:rPr>
             </w:pPr>
+            <w:proofErr w:type="spellStart"/>
             <w:r>
               <w:rPr>
                 <w:rFonts w:asciiTheme="majorHAnsi" w:hAnsiTheme="majorHAnsi" w:cstheme="majorHAnsi"/>
@@ -5455,6 +5795,7 @@
               </w:rPr>
               <w:t>playerId</w:t>
             </w:r>
+            <w:proofErr w:type="spellEnd"/>
           </w:p>
         </w:tc>
         <w:tc>
@@ -5607,6 +5948,7 @@
                 <w:szCs w:val="16"/>
               </w:rPr>
             </w:pPr>
+            <w:proofErr w:type="spellStart"/>
             <w:r>
               <w:rPr>
                 <w:rFonts w:asciiTheme="majorHAnsi" w:hAnsiTheme="majorHAnsi" w:cstheme="majorHAnsi"/>
@@ -5615,6 +5957,7 @@
               </w:rPr>
               <w:t>matchGameId</w:t>
             </w:r>
+            <w:proofErr w:type="spellEnd"/>
           </w:p>
         </w:tc>
         <w:tc>
@@ -5723,13 +6066,23 @@
                 <w:szCs w:val="16"/>
               </w:rPr>
             </w:pPr>
-            <w:r>
-              <w:rPr>
-                <w:rFonts w:asciiTheme="majorHAnsi" w:hAnsiTheme="majorHAnsi" w:cstheme="majorHAnsi"/>
-                <w:sz w:val="16"/>
-                <w:szCs w:val="16"/>
-              </w:rPr>
-              <w:t>MatchGame(Id)</w:t>
+            <w:proofErr w:type="spellStart"/>
+            <w:r>
+              <w:rPr>
+                <w:rFonts w:asciiTheme="majorHAnsi" w:hAnsiTheme="majorHAnsi" w:cstheme="majorHAnsi"/>
+                <w:sz w:val="16"/>
+                <w:szCs w:val="16"/>
+              </w:rPr>
+              <w:t>MatchGame</w:t>
+            </w:r>
+            <w:proofErr w:type="spellEnd"/>
+            <w:r>
+              <w:rPr>
+                <w:rFonts w:asciiTheme="majorHAnsi" w:hAnsiTheme="majorHAnsi" w:cstheme="majorHAnsi"/>
+                <w:sz w:val="16"/>
+                <w:szCs w:val="16"/>
+              </w:rPr>
+              <w:t>(Id)</w:t>
             </w:r>
           </w:p>
         </w:tc>
@@ -5790,13 +6143,23 @@
                 <w:szCs w:val="16"/>
               </w:rPr>
             </w:pPr>
-            <w:r>
-              <w:rPr>
-                <w:rFonts w:asciiTheme="majorHAnsi" w:hAnsiTheme="majorHAnsi" w:cstheme="majorHAnsi"/>
-                <w:sz w:val="16"/>
-                <w:szCs w:val="16"/>
-              </w:rPr>
-              <w:t>tinyint(1)</w:t>
+            <w:proofErr w:type="spellStart"/>
+            <w:r>
+              <w:rPr>
+                <w:rFonts w:asciiTheme="majorHAnsi" w:hAnsiTheme="majorHAnsi" w:cstheme="majorHAnsi"/>
+                <w:sz w:val="16"/>
+                <w:szCs w:val="16"/>
+              </w:rPr>
+              <w:t>tinyint</w:t>
+            </w:r>
+            <w:proofErr w:type="spellEnd"/>
+            <w:r>
+              <w:rPr>
+                <w:rFonts w:asciiTheme="majorHAnsi" w:hAnsiTheme="majorHAnsi" w:cstheme="majorHAnsi"/>
+                <w:sz w:val="16"/>
+                <w:szCs w:val="16"/>
+              </w:rPr>
+              <w:t>(1)</w:t>
             </w:r>
           </w:p>
         </w:tc>
@@ -5911,6 +6274,7 @@
                 <w:szCs w:val="16"/>
               </w:rPr>
             </w:pPr>
+            <w:proofErr w:type="spellStart"/>
             <w:r>
               <w:rPr>
                 <w:rFonts w:asciiTheme="majorHAnsi" w:hAnsiTheme="majorHAnsi" w:cstheme="majorHAnsi"/>
@@ -5919,6 +6283,7 @@
               </w:rPr>
               <w:t>resultTypeId</w:t>
             </w:r>
+            <w:proofErr w:type="spellEnd"/>
           </w:p>
         </w:tc>
         <w:tc>
@@ -6019,13 +6384,23 @@
                 <w:szCs w:val="16"/>
               </w:rPr>
             </w:pPr>
-            <w:r>
-              <w:rPr>
-                <w:rFonts w:asciiTheme="majorHAnsi" w:hAnsiTheme="majorHAnsi" w:cstheme="majorHAnsi"/>
-                <w:sz w:val="16"/>
-                <w:szCs w:val="16"/>
-              </w:rPr>
-              <w:t>ResultType(Id)</w:t>
+            <w:proofErr w:type="spellStart"/>
+            <w:r>
+              <w:rPr>
+                <w:rFonts w:asciiTheme="majorHAnsi" w:hAnsiTheme="majorHAnsi" w:cstheme="majorHAnsi"/>
+                <w:sz w:val="16"/>
+                <w:szCs w:val="16"/>
+              </w:rPr>
+              <w:t>ResultType</w:t>
+            </w:r>
+            <w:proofErr w:type="spellEnd"/>
+            <w:r>
+              <w:rPr>
+                <w:rFonts w:asciiTheme="majorHAnsi" w:hAnsiTheme="majorHAnsi" w:cstheme="majorHAnsi"/>
+                <w:sz w:val="16"/>
+                <w:szCs w:val="16"/>
+              </w:rPr>
+              <w:t>(Id)</w:t>
             </w:r>
           </w:p>
         </w:tc>
@@ -6051,11 +6426,35 @@
       <w:pPr>
         <w:pStyle w:val="Heading2"/>
       </w:pPr>
-      <w:bookmarkStart w:id="14" w:name="_Toc58493970"/>
-      <w:r>
-        <w:t>MatchGame</w:t>
-      </w:r>
-      <w:bookmarkEnd w:id="14"/>
+    </w:p>
+    <w:p>
+      <w:pPr>
+        <w:pStyle w:val="Heading2"/>
+      </w:pPr>
+      <w:hyperlink r:id="rId11" w:anchor="L82" w:history="1">
+        <w:bookmarkStart w:id="14" w:name="_Toc58497835"/>
+        <w:proofErr w:type="spellStart"/>
+        <w:r>
+          <w:rPr>
+            <w:rStyle w:val="Hyperlink"/>
+          </w:rPr>
+          <w:t>MatchG</w:t>
+        </w:r>
+        <w:r>
+          <w:rPr>
+            <w:rStyle w:val="Hyperlink"/>
+          </w:rPr>
+          <w:t>a</w:t>
+        </w:r>
+        <w:r>
+          <w:rPr>
+            <w:rStyle w:val="Hyperlink"/>
+          </w:rPr>
+          <w:t>me</w:t>
+        </w:r>
+        <w:bookmarkEnd w:id="14"/>
+        <w:proofErr w:type="spellEnd"/>
+      </w:hyperlink>
     </w:p>
     <w:tbl>
       <w:tblPr>
@@ -6392,6 +6791,7 @@
                 <w:szCs w:val="16"/>
               </w:rPr>
             </w:pPr>
+            <w:proofErr w:type="spellStart"/>
             <w:r>
               <w:rPr>
                 <w:rFonts w:asciiTheme="majorHAnsi" w:hAnsiTheme="majorHAnsi" w:cstheme="majorHAnsi"/>
@@ -6400,6 +6800,7 @@
               </w:rPr>
               <w:t>typeOfMatchId</w:t>
             </w:r>
+            <w:proofErr w:type="spellEnd"/>
           </w:p>
         </w:tc>
         <w:tc>
@@ -6500,13 +6901,23 @@
                 <w:szCs w:val="16"/>
               </w:rPr>
             </w:pPr>
-            <w:r>
-              <w:rPr>
-                <w:rFonts w:asciiTheme="majorHAnsi" w:hAnsiTheme="majorHAnsi" w:cstheme="majorHAnsi"/>
-                <w:sz w:val="16"/>
-                <w:szCs w:val="16"/>
-              </w:rPr>
-              <w:t>TypeOfMatch(Id)</w:t>
+            <w:proofErr w:type="spellStart"/>
+            <w:r>
+              <w:rPr>
+                <w:rFonts w:asciiTheme="majorHAnsi" w:hAnsiTheme="majorHAnsi" w:cstheme="majorHAnsi"/>
+                <w:sz w:val="16"/>
+                <w:szCs w:val="16"/>
+              </w:rPr>
+              <w:t>TypeOfMatch</w:t>
+            </w:r>
+            <w:proofErr w:type="spellEnd"/>
+            <w:r>
+              <w:rPr>
+                <w:rFonts w:asciiTheme="majorHAnsi" w:hAnsiTheme="majorHAnsi" w:cstheme="majorHAnsi"/>
+                <w:sz w:val="16"/>
+                <w:szCs w:val="16"/>
+              </w:rPr>
+              <w:t>(Id)</w:t>
             </w:r>
           </w:p>
         </w:tc>
@@ -6544,6 +6955,7 @@
                 <w:szCs w:val="16"/>
               </w:rPr>
             </w:pPr>
+            <w:proofErr w:type="spellStart"/>
             <w:r>
               <w:rPr>
                 <w:rFonts w:asciiTheme="majorHAnsi" w:hAnsiTheme="majorHAnsi" w:cstheme="majorHAnsi"/>
@@ -6552,6 +6964,7 @@
               </w:rPr>
               <w:t>datePlayed</w:t>
             </w:r>
+            <w:proofErr w:type="spellEnd"/>
           </w:p>
         </w:tc>
         <w:tc>
@@ -6673,11 +7086,30 @@
       <w:pPr>
         <w:pStyle w:val="Heading2"/>
       </w:pPr>
-      <w:bookmarkStart w:id="15" w:name="_Toc58493971"/>
-      <w:r>
-        <w:t>TypeOfMatch</w:t>
-      </w:r>
-      <w:bookmarkEnd w:id="15"/>
+      <w:hyperlink r:id="rId12" w:anchor="L62" w:history="1">
+        <w:bookmarkStart w:id="15" w:name="_Toc58497836"/>
+        <w:proofErr w:type="spellStart"/>
+        <w:r>
+          <w:rPr>
+            <w:rStyle w:val="Hyperlink"/>
+          </w:rPr>
+          <w:t>TypeOf</w:t>
+        </w:r>
+        <w:r>
+          <w:rPr>
+            <w:rStyle w:val="Hyperlink"/>
+          </w:rPr>
+          <w:t>M</w:t>
+        </w:r>
+        <w:r>
+          <w:rPr>
+            <w:rStyle w:val="Hyperlink"/>
+          </w:rPr>
+          <w:t>atch</w:t>
+        </w:r>
+        <w:bookmarkEnd w:id="15"/>
+        <w:proofErr w:type="spellEnd"/>
+      </w:hyperlink>
     </w:p>
     <w:tbl>
       <w:tblPr>
@@ -7267,11 +7699,30 @@
       <w:pPr>
         <w:pStyle w:val="Heading2"/>
       </w:pPr>
-      <w:bookmarkStart w:id="16" w:name="_Toc58493972"/>
-      <w:r>
-        <w:t>ResultType</w:t>
-      </w:r>
-      <w:bookmarkEnd w:id="16"/>
+      <w:hyperlink r:id="rId13" w:anchor="L72" w:history="1">
+        <w:bookmarkStart w:id="16" w:name="_Toc58497837"/>
+        <w:proofErr w:type="spellStart"/>
+        <w:r>
+          <w:rPr>
+            <w:rStyle w:val="Hyperlink"/>
+          </w:rPr>
+          <w:t>Resul</w:t>
+        </w:r>
+        <w:r>
+          <w:rPr>
+            <w:rStyle w:val="Hyperlink"/>
+          </w:rPr>
+          <w:t>t</w:t>
+        </w:r>
+        <w:r>
+          <w:rPr>
+            <w:rStyle w:val="Hyperlink"/>
+          </w:rPr>
+          <w:t>Type</w:t>
+        </w:r>
+        <w:bookmarkEnd w:id="16"/>
+        <w:proofErr w:type="spellEnd"/>
+      </w:hyperlink>
     </w:p>
     <w:tbl>
       <w:tblPr>
@@ -7989,12 +8440,28 @@
       <w:pPr>
         <w:pStyle w:val="Heading2"/>
       </w:pPr>
-      <w:bookmarkStart w:id="17" w:name="_Toc58493973"/>
-      <w:r>
-        <w:lastRenderedPageBreak/>
-        <w:t>Tournament</w:t>
-      </w:r>
-      <w:bookmarkEnd w:id="17"/>
+      <w:hyperlink r:id="rId14" w:anchor="L107" w:history="1">
+        <w:bookmarkStart w:id="17" w:name="_Toc58497838"/>
+        <w:r>
+          <w:rPr>
+            <w:rStyle w:val="Hyperlink"/>
+          </w:rPr>
+          <w:t>Tourname</w:t>
+        </w:r>
+        <w:r>
+          <w:rPr>
+            <w:rStyle w:val="Hyperlink"/>
+          </w:rPr>
+          <w:t>n</w:t>
+        </w:r>
+        <w:r>
+          <w:rPr>
+            <w:rStyle w:val="Hyperlink"/>
+          </w:rPr>
+          <w:t>t</w:t>
+        </w:r>
+        <w:bookmarkEnd w:id="17"/>
+      </w:hyperlink>
     </w:p>
     <w:tbl>
       <w:tblPr>
@@ -8603,6 +9070,7 @@
                 <w:szCs w:val="16"/>
               </w:rPr>
             </w:pPr>
+            <w:proofErr w:type="spellStart"/>
             <w:r>
               <w:rPr>
                 <w:rFonts w:asciiTheme="majorHAnsi" w:hAnsiTheme="majorHAnsi" w:cstheme="majorHAnsi"/>
@@ -8611,6 +9079,7 @@
               </w:rPr>
               <w:t>startDate</w:t>
             </w:r>
+            <w:proofErr w:type="spellEnd"/>
           </w:p>
         </w:tc>
         <w:tc>
@@ -8731,6 +9200,7 @@
                 <w:szCs w:val="16"/>
               </w:rPr>
             </w:pPr>
+            <w:proofErr w:type="spellStart"/>
             <w:r>
               <w:rPr>
                 <w:rFonts w:asciiTheme="majorHAnsi" w:hAnsiTheme="majorHAnsi" w:cstheme="majorHAnsi"/>
@@ -8739,6 +9209,7 @@
               </w:rPr>
               <w:t>endDate</w:t>
             </w:r>
+            <w:proofErr w:type="spellEnd"/>
           </w:p>
         </w:tc>
         <w:tc>
@@ -8859,6 +9330,7 @@
                 <w:szCs w:val="16"/>
               </w:rPr>
             </w:pPr>
+            <w:proofErr w:type="spellStart"/>
             <w:r>
               <w:rPr>
                 <w:rFonts w:asciiTheme="majorHAnsi" w:hAnsiTheme="majorHAnsi" w:cstheme="majorHAnsi"/>
@@ -8867,6 +9339,7 @@
               </w:rPr>
               <w:t>countryId</w:t>
             </w:r>
+            <w:proofErr w:type="spellEnd"/>
           </w:p>
         </w:tc>
         <w:tc>
@@ -9003,6 +9476,7 @@
                 <w:szCs w:val="16"/>
               </w:rPr>
             </w:pPr>
+            <w:proofErr w:type="spellStart"/>
             <w:r>
               <w:rPr>
                 <w:rFonts w:asciiTheme="majorHAnsi" w:hAnsiTheme="majorHAnsi" w:cstheme="majorHAnsi"/>
@@ -9011,6 +9485,7 @@
               </w:rPr>
               <w:t>onWebPlatform</w:t>
             </w:r>
+            <w:proofErr w:type="spellEnd"/>
           </w:p>
         </w:tc>
         <w:tc>
@@ -9026,13 +9501,23 @@
                 <w:szCs w:val="16"/>
               </w:rPr>
             </w:pPr>
-            <w:r>
-              <w:rPr>
-                <w:rFonts w:asciiTheme="majorHAnsi" w:hAnsiTheme="majorHAnsi" w:cstheme="majorHAnsi"/>
-                <w:sz w:val="16"/>
-                <w:szCs w:val="16"/>
-              </w:rPr>
-              <w:t>tinyint(1)</w:t>
+            <w:proofErr w:type="spellStart"/>
+            <w:r>
+              <w:rPr>
+                <w:rFonts w:asciiTheme="majorHAnsi" w:hAnsiTheme="majorHAnsi" w:cstheme="majorHAnsi"/>
+                <w:sz w:val="16"/>
+                <w:szCs w:val="16"/>
+              </w:rPr>
+              <w:t>tinyint</w:t>
+            </w:r>
+            <w:proofErr w:type="spellEnd"/>
+            <w:r>
+              <w:rPr>
+                <w:rFonts w:asciiTheme="majorHAnsi" w:hAnsiTheme="majorHAnsi" w:cstheme="majorHAnsi"/>
+                <w:sz w:val="16"/>
+                <w:szCs w:val="16"/>
+              </w:rPr>
+              <w:t>(1)</w:t>
             </w:r>
           </w:p>
         </w:tc>
@@ -9131,6 +9616,7 @@
                 <w:szCs w:val="16"/>
               </w:rPr>
             </w:pPr>
+            <w:proofErr w:type="spellStart"/>
             <w:r>
               <w:rPr>
                 <w:rFonts w:asciiTheme="majorHAnsi" w:hAnsiTheme="majorHAnsi" w:cstheme="majorHAnsi"/>
@@ -9139,6 +9625,7 @@
               </w:rPr>
               <w:t>entryFee</w:t>
             </w:r>
+            <w:proofErr w:type="spellEnd"/>
           </w:p>
         </w:tc>
         <w:tc>
@@ -9376,11 +9863,30 @@
       <w:pPr>
         <w:pStyle w:val="Heading2"/>
       </w:pPr>
-      <w:bookmarkStart w:id="18" w:name="_Toc58493974"/>
-      <w:r>
-        <w:t>TournamentMatch</w:t>
-      </w:r>
-      <w:bookmarkEnd w:id="18"/>
+      <w:hyperlink r:id="rId15" w:anchor="L134" w:history="1">
+        <w:bookmarkStart w:id="18" w:name="_Toc58497839"/>
+        <w:proofErr w:type="spellStart"/>
+        <w:r>
+          <w:rPr>
+            <w:rStyle w:val="Hyperlink"/>
+          </w:rPr>
+          <w:t>Tournamen</w:t>
+        </w:r>
+        <w:r>
+          <w:rPr>
+            <w:rStyle w:val="Hyperlink"/>
+          </w:rPr>
+          <w:t>t</w:t>
+        </w:r>
+        <w:r>
+          <w:rPr>
+            <w:rStyle w:val="Hyperlink"/>
+          </w:rPr>
+          <w:t>Match</w:t>
+        </w:r>
+        <w:bookmarkEnd w:id="18"/>
+        <w:proofErr w:type="spellEnd"/>
+      </w:hyperlink>
     </w:p>
     <w:tbl>
       <w:tblPr>
@@ -9573,6 +10079,7 @@
                 <w:szCs w:val="16"/>
               </w:rPr>
             </w:pPr>
+            <w:proofErr w:type="spellStart"/>
             <w:r>
               <w:rPr>
                 <w:rFonts w:asciiTheme="majorHAnsi" w:hAnsiTheme="majorHAnsi" w:cstheme="majorHAnsi"/>
@@ -9581,6 +10088,7 @@
               </w:rPr>
               <w:t>tournamentId</w:t>
             </w:r>
+            <w:proofErr w:type="spellEnd"/>
           </w:p>
         </w:tc>
         <w:tc>
@@ -9733,6 +10241,7 @@
                 <w:szCs w:val="16"/>
               </w:rPr>
             </w:pPr>
+            <w:proofErr w:type="spellStart"/>
             <w:r>
               <w:rPr>
                 <w:rFonts w:asciiTheme="majorHAnsi" w:hAnsiTheme="majorHAnsi" w:cstheme="majorHAnsi"/>
@@ -9741,6 +10250,7 @@
               </w:rPr>
               <w:t>matchId</w:t>
             </w:r>
+            <w:proofErr w:type="spellEnd"/>
           </w:p>
         </w:tc>
         <w:tc>
@@ -9849,13 +10359,23 @@
                 <w:szCs w:val="16"/>
               </w:rPr>
             </w:pPr>
-            <w:r>
-              <w:rPr>
-                <w:rFonts w:asciiTheme="majorHAnsi" w:hAnsiTheme="majorHAnsi" w:cstheme="majorHAnsi"/>
-                <w:sz w:val="16"/>
-                <w:szCs w:val="16"/>
-              </w:rPr>
-              <w:t>MatchGame(Id)</w:t>
+            <w:proofErr w:type="spellStart"/>
+            <w:r>
+              <w:rPr>
+                <w:rFonts w:asciiTheme="majorHAnsi" w:hAnsiTheme="majorHAnsi" w:cstheme="majorHAnsi"/>
+                <w:sz w:val="16"/>
+                <w:szCs w:val="16"/>
+              </w:rPr>
+              <w:t>MatchGame</w:t>
+            </w:r>
+            <w:proofErr w:type="spellEnd"/>
+            <w:r>
+              <w:rPr>
+                <w:rFonts w:asciiTheme="majorHAnsi" w:hAnsiTheme="majorHAnsi" w:cstheme="majorHAnsi"/>
+                <w:sz w:val="16"/>
+                <w:szCs w:val="16"/>
+              </w:rPr>
+              <w:t>(Id)</w:t>
             </w:r>
           </w:p>
         </w:tc>
@@ -9895,11 +10415,30 @@
       <w:pPr>
         <w:pStyle w:val="Heading2"/>
       </w:pPr>
-      <w:bookmarkStart w:id="19" w:name="_Toc58493975"/>
-      <w:r>
-        <w:t>TournamentPlayer</w:t>
-      </w:r>
-      <w:bookmarkEnd w:id="19"/>
+      <w:hyperlink r:id="rId16" w:anchor="L123" w:history="1">
+        <w:bookmarkStart w:id="19" w:name="_Toc58497840"/>
+        <w:proofErr w:type="spellStart"/>
+        <w:r>
+          <w:rPr>
+            <w:rStyle w:val="Hyperlink"/>
+          </w:rPr>
+          <w:t>TournamentPl</w:t>
+        </w:r>
+        <w:r>
+          <w:rPr>
+            <w:rStyle w:val="Hyperlink"/>
+          </w:rPr>
+          <w:t>a</w:t>
+        </w:r>
+        <w:r>
+          <w:rPr>
+            <w:rStyle w:val="Hyperlink"/>
+          </w:rPr>
+          <w:t>yer</w:t>
+        </w:r>
+        <w:bookmarkEnd w:id="19"/>
+        <w:proofErr w:type="spellEnd"/>
+      </w:hyperlink>
     </w:p>
     <w:tbl>
       <w:tblPr>
@@ -10092,6 +10631,7 @@
                 <w:szCs w:val="16"/>
               </w:rPr>
             </w:pPr>
+            <w:proofErr w:type="spellStart"/>
             <w:r>
               <w:rPr>
                 <w:rFonts w:asciiTheme="majorHAnsi" w:hAnsiTheme="majorHAnsi" w:cstheme="majorHAnsi"/>
@@ -10100,6 +10640,7 @@
               </w:rPr>
               <w:t>tournamentId</w:t>
             </w:r>
+            <w:proofErr w:type="spellEnd"/>
           </w:p>
         </w:tc>
         <w:tc>
@@ -10252,6 +10793,7 @@
                 <w:szCs w:val="16"/>
               </w:rPr>
             </w:pPr>
+            <w:proofErr w:type="spellStart"/>
             <w:r>
               <w:rPr>
                 <w:rFonts w:asciiTheme="majorHAnsi" w:hAnsiTheme="majorHAnsi" w:cstheme="majorHAnsi"/>
@@ -10260,6 +10802,7 @@
               </w:rPr>
               <w:t>playerId</w:t>
             </w:r>
+            <w:proofErr w:type="spellEnd"/>
           </w:p>
         </w:tc>
         <w:tc>
@@ -10673,11 +11216,28 @@
       <w:pPr>
         <w:pStyle w:val="Heading2"/>
       </w:pPr>
-      <w:bookmarkStart w:id="20" w:name="_Toc58493976"/>
-      <w:r>
-        <w:t>Move</w:t>
-      </w:r>
-      <w:bookmarkEnd w:id="20"/>
+      <w:hyperlink r:id="rId17" w:anchor="L147" w:history="1">
+        <w:bookmarkStart w:id="20" w:name="_Toc58497841"/>
+        <w:r>
+          <w:rPr>
+            <w:rStyle w:val="Hyperlink"/>
+          </w:rPr>
+          <w:t>Mo</w:t>
+        </w:r>
+        <w:r>
+          <w:rPr>
+            <w:rStyle w:val="Hyperlink"/>
+          </w:rPr>
+          <w:t>v</w:t>
+        </w:r>
+        <w:r>
+          <w:rPr>
+            <w:rStyle w:val="Hyperlink"/>
+          </w:rPr>
+          <w:t>e</w:t>
+        </w:r>
+        <w:bookmarkEnd w:id="20"/>
+      </w:hyperlink>
     </w:p>
     <w:tbl>
       <w:tblPr>
@@ -11014,6 +11574,7 @@
                 <w:szCs w:val="16"/>
               </w:rPr>
             </w:pPr>
+            <w:proofErr w:type="spellStart"/>
             <w:r>
               <w:rPr>
                 <w:rFonts w:asciiTheme="majorHAnsi" w:hAnsiTheme="majorHAnsi" w:cstheme="majorHAnsi"/>
@@ -11022,6 +11583,7 @@
               </w:rPr>
               <w:t>matchGameId</w:t>
             </w:r>
+            <w:proofErr w:type="spellEnd"/>
           </w:p>
         </w:tc>
         <w:tc>
@@ -11122,13 +11684,23 @@
                 <w:szCs w:val="16"/>
               </w:rPr>
             </w:pPr>
-            <w:r>
-              <w:rPr>
-                <w:rFonts w:asciiTheme="majorHAnsi" w:hAnsiTheme="majorHAnsi" w:cstheme="majorHAnsi"/>
-                <w:sz w:val="16"/>
-                <w:szCs w:val="16"/>
-              </w:rPr>
-              <w:t>MatchGame(id)</w:t>
+            <w:proofErr w:type="spellStart"/>
+            <w:r>
+              <w:rPr>
+                <w:rFonts w:asciiTheme="majorHAnsi" w:hAnsiTheme="majorHAnsi" w:cstheme="majorHAnsi"/>
+                <w:sz w:val="16"/>
+                <w:szCs w:val="16"/>
+              </w:rPr>
+              <w:t>MatchGame</w:t>
+            </w:r>
+            <w:proofErr w:type="spellEnd"/>
+            <w:r>
+              <w:rPr>
+                <w:rFonts w:asciiTheme="majorHAnsi" w:hAnsiTheme="majorHAnsi" w:cstheme="majorHAnsi"/>
+                <w:sz w:val="16"/>
+                <w:szCs w:val="16"/>
+              </w:rPr>
+              <w:t>(id)</w:t>
             </w:r>
           </w:p>
         </w:tc>
@@ -11166,6 +11738,7 @@
                 <w:szCs w:val="16"/>
               </w:rPr>
             </w:pPr>
+            <w:proofErr w:type="spellStart"/>
             <w:r>
               <w:rPr>
                 <w:rFonts w:asciiTheme="majorHAnsi" w:hAnsiTheme="majorHAnsi" w:cstheme="majorHAnsi"/>
@@ -11174,6 +11747,7 @@
               </w:rPr>
               <w:t>moveOrder</w:t>
             </w:r>
+            <w:proofErr w:type="spellEnd"/>
           </w:p>
         </w:tc>
         <w:tc>
@@ -11310,6 +11884,7 @@
                 <w:szCs w:val="16"/>
               </w:rPr>
             </w:pPr>
+            <w:proofErr w:type="spellStart"/>
             <w:r>
               <w:rPr>
                 <w:rFonts w:asciiTheme="majorHAnsi" w:hAnsiTheme="majorHAnsi" w:cstheme="majorHAnsi"/>
@@ -11318,6 +11893,7 @@
               </w:rPr>
               <w:t>whiteMove</w:t>
             </w:r>
+            <w:proofErr w:type="spellEnd"/>
           </w:p>
         </w:tc>
         <w:tc>
@@ -11446,6 +12022,7 @@
                 <w:szCs w:val="16"/>
               </w:rPr>
             </w:pPr>
+            <w:proofErr w:type="spellStart"/>
             <w:r>
               <w:rPr>
                 <w:rFonts w:asciiTheme="majorHAnsi" w:hAnsiTheme="majorHAnsi" w:cstheme="majorHAnsi"/>
@@ -11454,6 +12031,7 @@
               </w:rPr>
               <w:t>blackMove</w:t>
             </w:r>
+            <w:proofErr w:type="spellEnd"/>
           </w:p>
         </w:tc>
         <w:tc>
@@ -11574,6 +12152,7 @@
                 <w:szCs w:val="16"/>
               </w:rPr>
             </w:pPr>
+            <w:proofErr w:type="spellStart"/>
             <w:r>
               <w:rPr>
                 <w:rFonts w:asciiTheme="majorHAnsi" w:hAnsiTheme="majorHAnsi" w:cstheme="majorHAnsi"/>
@@ -11582,6 +12161,7 @@
               </w:rPr>
               <w:t>whiteMoveTime</w:t>
             </w:r>
+            <w:proofErr w:type="spellEnd"/>
           </w:p>
         </w:tc>
         <w:tc>
@@ -11702,6 +12282,7 @@
                 <w:szCs w:val="16"/>
               </w:rPr>
             </w:pPr>
+            <w:proofErr w:type="spellStart"/>
             <w:r>
               <w:rPr>
                 <w:rFonts w:asciiTheme="majorHAnsi" w:hAnsiTheme="majorHAnsi" w:cstheme="majorHAnsi"/>
@@ -11710,6 +12291,7 @@
               </w:rPr>
               <w:t>blackMoveTIme</w:t>
             </w:r>
+            <w:proofErr w:type="spellEnd"/>
           </w:p>
         </w:tc>
         <w:tc>
@@ -11823,11 +12405,28 @@
       <w:pPr>
         <w:pStyle w:val="Heading2"/>
       </w:pPr>
-      <w:bookmarkStart w:id="21" w:name="_Toc58493977"/>
-      <w:r>
-        <w:t>Country</w:t>
-      </w:r>
-      <w:bookmarkEnd w:id="21"/>
+      <w:hyperlink r:id="rId18" w:anchor="L14" w:history="1">
+        <w:bookmarkStart w:id="21" w:name="_Toc58497842"/>
+        <w:r>
+          <w:rPr>
+            <w:rStyle w:val="Hyperlink"/>
+          </w:rPr>
+          <w:t>Cou</w:t>
+        </w:r>
+        <w:r>
+          <w:rPr>
+            <w:rStyle w:val="Hyperlink"/>
+          </w:rPr>
+          <w:t>n</w:t>
+        </w:r>
+        <w:r>
+          <w:rPr>
+            <w:rStyle w:val="Hyperlink"/>
+          </w:rPr>
+          <w:t>try</w:t>
+        </w:r>
+        <w:bookmarkEnd w:id="21"/>
+      </w:hyperlink>
     </w:p>
     <w:tbl>
       <w:tblPr>
@@ -12296,15 +12895,70 @@
       <w:pPr>
         <w:pStyle w:val="Heading1"/>
       </w:pPr>
-      <w:bookmarkStart w:id="22" w:name="_Toc58493978"/>
+      <w:bookmarkStart w:id="22" w:name="_Toc58497843"/>
+      <w:r>
+        <w:t>Population of tables</w:t>
+      </w:r>
+      <w:bookmarkEnd w:id="22"/>
     </w:p>
     <w:p>
+      <w:r>
+        <w:t xml:space="preserve">Please find population of tables on section 2 of SQL script </w:t>
+      </w:r>
+      <w:r>
+        <w:t>under</w:t>
+      </w:r>
+      <w:r>
+        <w:t xml:space="preserve"> section name “</w:t>
+      </w:r>
+      <w:r>
+        <w:t>2. Population of tables</w:t>
+      </w:r>
+      <w:r>
+        <w:t xml:space="preserve">”. </w:t>
+      </w:r>
+      <w:r>
+        <w:t>Please copy the section name and search it on file “</w:t>
+      </w:r>
+      <w:r>
+        <w:t>SQLScript-DbCreation-dataPopulation-Queries.sql</w:t>
+      </w:r>
+      <w:r>
+        <w:t>” or browse it from Github:</w:t>
+      </w:r>
+      <w:r>
+        <w:t xml:space="preserve"> </w:t>
+      </w:r>
+      <w:hyperlink r:id="rId19" w:anchor="L160" w:history="1">
+        <w:r>
+          <w:rPr>
+            <w:rStyle w:val="Hyperlink"/>
+          </w:rPr>
+          <w:t>Population of t</w:t>
+        </w:r>
+        <w:r>
+          <w:rPr>
+            <w:rStyle w:val="Hyperlink"/>
+          </w:rPr>
+          <w:t>a</w:t>
+        </w:r>
+        <w:r>
+          <w:rPr>
+            <w:rStyle w:val="Hyperlink"/>
+          </w:rPr>
+          <w:t>bles</w:t>
+        </w:r>
+      </w:hyperlink>
+    </w:p>
+    <w:p>
       <w:pPr>
         <w:pStyle w:val="Heading1"/>
       </w:pPr>
+      <w:bookmarkStart w:id="23" w:name="_Toc58497844"/>
       <w:r>
         <w:t>Queries</w:t>
       </w:r>
+      <w:bookmarkEnd w:id="23"/>
     </w:p>
     <w:p>
       <w:r>
@@ -12332,31 +12986,60 @@
         <w:t>Please copy the section name and search it on file “</w:t>
       </w:r>
       <w:r>
-        <w:t>Script - Db creation, data population and queries.sql</w:t>
+        <w:t>SQLScript-DbCreation-dataPopulation-Queries.sql</w:t>
       </w:r>
       <w:r>
-        <w:t>”.</w:t>
+        <w:t>”</w:t>
+      </w:r>
+      <w:r>
+        <w:t xml:space="preserve"> or browse it from </w:t>
+      </w:r>
+      <w:r>
+        <w:t xml:space="preserve">Github: </w:t>
+      </w:r>
+      <w:hyperlink r:id="rId20" w:anchor="L578" w:history="1">
+        <w:r>
+          <w:rPr>
+            <w:rStyle w:val="Hyperlink"/>
+          </w:rPr>
+          <w:t xml:space="preserve">SQL Script - </w:t>
+        </w:r>
+        <w:r>
+          <w:rPr>
+            <w:rStyle w:val="Hyperlink"/>
+          </w:rPr>
+          <w:t>Q</w:t>
+        </w:r>
+        <w:r>
+          <w:rPr>
+            <w:rStyle w:val="Hyperlink"/>
+          </w:rPr>
+          <w:t>ueries</w:t>
+        </w:r>
+      </w:hyperlink>
+      <w:r>
+        <w:t xml:space="preserve"> </w:t>
       </w:r>
     </w:p>
     <w:p>
       <w:pPr>
         <w:pStyle w:val="Heading1"/>
       </w:pPr>
+      <w:bookmarkStart w:id="24" w:name="_Toc58497845"/>
       <w:r>
-        <w:lastRenderedPageBreak/>
         <w:t>Extra</w:t>
       </w:r>
-      <w:bookmarkEnd w:id="22"/>
+      <w:bookmarkEnd w:id="24"/>
     </w:p>
     <w:p>
       <w:pPr>
         <w:pStyle w:val="Heading2"/>
       </w:pPr>
-      <w:bookmarkStart w:id="23" w:name="_Toc58493979"/>
+      <w:bookmarkStart w:id="25" w:name="_Toc58497846"/>
       <w:r>
         <w:t>Export PGN into table Move</w:t>
       </w:r>
-      <w:bookmarkEnd w:id="23"/>
+      <w:bookmarkEnd w:id="25"/>
     </w:p>
     <w:p>
       <w:r>
@@ -12367,12 +13050,24 @@
       </w:r>
     </w:p>
     <w:p>
-      <w:hyperlink r:id="rId6" w:history="1">
+      <w:hyperlink r:id="rId21" w:history="1">
         <w:r>
           <w:rPr>
             <w:rStyle w:val="Hyperlink"/>
           </w:rPr>
-          <w:t>https://en.wikipedia.org/wiki/Portable_Game_Notation</w:t>
+          <w:t>https://en.wikipedia.org/wiki/Portable_G</w:t>
+        </w:r>
+        <w:r>
+          <w:rPr>
+            <w:rStyle w:val="Hyperlink"/>
+          </w:rPr>
+          <w:t>a</w:t>
+        </w:r>
+        <w:r>
+          <w:rPr>
+            <w:rStyle w:val="Hyperlink"/>
+          </w:rPr>
+          <w:t>me_Notation</w:t>
         </w:r>
       </w:hyperlink>
     </w:p>
@@ -12403,11 +13098,11 @@
       <w:pPr>
         <w:pStyle w:val="Heading3"/>
       </w:pPr>
-      <w:bookmarkStart w:id="24" w:name="_Toc58493980"/>
+      <w:bookmarkStart w:id="26" w:name="_Toc58497847"/>
       <w:r>
         <w:t>Steps</w:t>
       </w:r>
-      <w:bookmarkEnd w:id="24"/>
+      <w:bookmarkEnd w:id="26"/>
     </w:p>
     <w:p>
       <w:pPr>
@@ -12449,22 +13144,34 @@
       <w:pPr>
         <w:pStyle w:val="Heading3"/>
       </w:pPr>
-      <w:bookmarkStart w:id="25" w:name="_Toc58493981"/>
+      <w:bookmarkStart w:id="27" w:name="_Toc58497848"/>
       <w:r>
         <w:t>Input</w:t>
       </w:r>
-      <w:bookmarkEnd w:id="25"/>
+      <w:bookmarkEnd w:id="27"/>
     </w:p>
     <w:p>
       <w:r>
         <w:t xml:space="preserve">PGN: </w:t>
       </w:r>
-      <w:hyperlink r:id="rId7" w:history="1">
+      <w:hyperlink r:id="rId22" w:history="1">
         <w:r>
           <w:rPr>
             <w:rStyle w:val="Hyperlink"/>
           </w:rPr>
-          <w:t>https://www.chessgames.com/perl/chessgame?gid=1008424</w:t>
+          <w:t>https://www.chessgames.com/perl/chessgame?gid=1</w:t>
+        </w:r>
+        <w:r>
+          <w:rPr>
+            <w:rStyle w:val="Hyperlink"/>
+          </w:rPr>
+          <w:t>0</w:t>
+        </w:r>
+        <w:r>
+          <w:rPr>
+            <w:rStyle w:val="Hyperlink"/>
+          </w:rPr>
+          <w:t>08424</w:t>
         </w:r>
       </w:hyperlink>
     </w:p>
@@ -12493,11 +13200,12 @@
       <w:pPr>
         <w:pStyle w:val="Heading3"/>
       </w:pPr>
-      <w:bookmarkStart w:id="26" w:name="_Toc58493982"/>
+      <w:bookmarkStart w:id="28" w:name="_Toc58497849"/>
       <w:r>
+        <w:lastRenderedPageBreak/>
         <w:t>Output</w:t>
       </w:r>
-      <w:bookmarkEnd w:id="26"/>
+      <w:bookmarkEnd w:id="28"/>
     </w:p>
     <w:p>
       <w:r>
@@ -12520,7 +13228,7 @@
                     <pic:cNvPicPr/>
                   </pic:nvPicPr>
                   <pic:blipFill>
-                    <a:blip r:embed="rId8"/>
+                    <a:blip r:embed="rId23"/>
                     <a:stretch>
                       <a:fillRect/>
                     </a:stretch>
@@ -12545,24 +13253,24 @@
       <w:r>
         <w:t xml:space="preserve">C# program for generating SQL inserts from a PGN: </w:t>
       </w:r>
-      <w:hyperlink r:id="rId9" w:history="1">
+      <w:hyperlink r:id="rId24" w:history="1">
         <w:r>
           <w:rPr>
             <w:rStyle w:val="Hyperlink"/>
           </w:rPr>
-          <w:t>https://github.com/herre</w:t>
+          <w:t>http</w:t>
         </w:r>
         <w:r>
           <w:rPr>
             <w:rStyle w:val="Hyperlink"/>
           </w:rPr>
-          <w:t>r</w:t>
+          <w:t>s</w:t>
         </w:r>
         <w:r>
           <w:rPr>
             <w:rStyle w:val="Hyperlink"/>
           </w:rPr>
-          <w:t>amaxi/NCIRL-INTRO-TO-DB/blob/main/DBHelpers/DBHelpers/Program.cs</w:t>
+          <w:t>://github.com/herreramaxi/NCIRL-INTRO-TO-DB/blob/main/DBHelpers/DBHelpers/Program.cs</w:t>
         </w:r>
       </w:hyperlink>
     </w:p>
@@ -12570,11 +13278,11 @@
       <w:pPr>
         <w:pStyle w:val="Heading1"/>
       </w:pPr>
-      <w:bookmarkStart w:id="27" w:name="_Toc58493983"/>
+      <w:bookmarkStart w:id="29" w:name="_Toc58497850"/>
       <w:r>
         <w:t>Chess vocabulary</w:t>
       </w:r>
-      <w:bookmarkEnd w:id="27"/>
+      <w:bookmarkEnd w:id="29"/>
     </w:p>
     <w:p>
       <w:r>

</xml_diff>